<commit_message>
add more to reflection
</commit_message>
<xml_diff>
--- a/_notes/reflection.docx
+++ b/_notes/reflection.docx
@@ -1604,21 +1604,7 @@
           <w:i/>
           <w:b/>
         </w:rPr>
-        <w:t xml:space="preserve">my</w:t>
-      </w:r>
-      <w:r>
-        <w:rPr>
-          <w:i/>
-          <w:b/>
-        </w:rPr>
-        <w:t xml:space="preserve"> </w:t>
-      </w:r>
-      <w:r>
-        <w:rPr>
-          <w:i/>
-          <w:b/>
-        </w:rPr>
-        <w:t xml:space="preserve">own potentially misguided ideas</w:t>
+        <w:t xml:space="preserve">my own potentially misguided ideas</w:t>
       </w:r>
     </w:p>
     <w:p>
@@ -1713,6 +1699,24 @@
       </w:r>
       <w:r>
         <w:t xml:space="preserve">developed, or</w:t>
+      </w:r>
+    </w:p>
+    <w:p>
+      <w:pPr>
+        <w:pStyle w:val="Compact"/>
+        <w:numPr>
+          <w:numId w:val="1015"/>
+          <w:ilvl w:val="0"/>
+        </w:numPr>
+      </w:pPr>
+      <w:r>
+        <w:t xml:space="preserve">Provoke the development of a similar solution or legislation which</w:t>
+      </w:r>
+      <w:r>
+        <w:t xml:space="preserve"> </w:t>
+      </w:r>
+      <w:r>
+        <w:t xml:space="preserve">accomplishes a similar outcome</w:t>
       </w:r>
     </w:p>
     <w:sectPr/>

</xml_diff>

<commit_message>
add submission version of reflection docx
</commit_message>
<xml_diff>
--- a/_notes/reflection.docx
+++ b/_notes/reflection.docx
@@ -789,7 +789,51 @@
         <w:pStyle w:val="BodyText"/>
       </w:pPr>
       <w:r>
-        <w:t xml:space="preserve">For example</w:t>
+        <w:t xml:space="preserve">For example, one could argue that this application, simply by existing, is</w:t>
+      </w:r>
+      <w:r>
+        <w:t xml:space="preserve"> </w:t>
+      </w:r>
+      <w:r>
+        <w:t xml:space="preserve">pro-homeless rights or at least has a humanitarian (pro-human welfare) agenda.</w:t>
+      </w:r>
+    </w:p>
+    <w:p>
+      <w:pPr>
+        <w:pStyle w:val="BodyText"/>
+      </w:pPr>
+      <w:r>
+        <w:t xml:space="preserve">The ways that this application applies and approaches policy regarding pricing</w:t>
+      </w:r>
+      <w:r>
+        <w:t xml:space="preserve"> </w:t>
+      </w:r>
+      <w:r>
+        <w:t xml:space="preserve">of orgs, what data to store or use, how transparent it is about itself and</w:t>
+      </w:r>
+      <w:r>
+        <w:t xml:space="preserve"> </w:t>
+      </w:r>
+      <w:r>
+        <w:t xml:space="preserve">organizations all reveal what</w:t>
+      </w:r>
+      <w:r>
+        <w:t xml:space="preserve"> </w:t>
+      </w:r>
+      <w:r>
+        <w:t xml:space="preserve">‘</w:t>
+      </w:r>
+      <w:r>
+        <w:t xml:space="preserve">agenda</w:t>
+      </w:r>
+      <w:r>
+        <w:t xml:space="preserve">’</w:t>
+      </w:r>
+      <w:r>
+        <w:t xml:space="preserve"> </w:t>
+      </w:r>
+      <w:r>
+        <w:t xml:space="preserve">the creator or admins of the tool have.</w:t>
       </w:r>
     </w:p>
     <w:p>

</xml_diff>